<commit_message>
Updated bullets of Methods chapter
</commit_message>
<xml_diff>
--- a/2_Methods/Outline_methods.docx
+++ b/2_Methods/Outline_methods.docx
@@ -19,15 +19,7 @@
         <w:t xml:space="preserve"> </w:t>
       </w:r>
       <w:r>
-        <w:t xml:space="preserve">I used bioinformatic approaches. Although the exact methods used for each </w:t>
-      </w:r>
-      <w:proofErr w:type="gramStart"/>
-      <w:r>
-        <w:t>chapters</w:t>
-      </w:r>
-      <w:proofErr w:type="gramEnd"/>
-      <w:r>
-        <w:t xml:space="preserve"> are specific, </w:t>
+        <w:t xml:space="preserve">I used bioinformatic approaches. Although the exact methods used for each chapters are specific, </w:t>
       </w:r>
       <w:r>
         <w:t xml:space="preserve">they share </w:t>
@@ -41,15 +33,7 @@
     </w:p>
     <w:p>
       <w:r>
-        <w:t xml:space="preserve">In this chapter, I will cover the main steps that were common for all results chapters, describing how the techniques/tools used work. However, further details of how these techniques/tools were used are described more precisely in each respective </w:t>
-      </w:r>
-      <w:proofErr w:type="gramStart"/>
-      <w:r>
-        <w:t>chapters</w:t>
-      </w:r>
-      <w:proofErr w:type="gramEnd"/>
-      <w:r>
-        <w:t>.</w:t>
+        <w:t>In this chapter, I will cover the main steps that were common for all results chapters, describing how the techniques/tools used work. However, further details of how these techniques/tools were used are described more precisely in each respective chapters.</w:t>
       </w:r>
     </w:p>
     <w:p>
@@ -65,6 +49,89 @@
       <w:r>
         <w:t>Molecular phylogenetic analyses</w:t>
       </w:r>
+      <w:r>
+        <w:t xml:space="preserve"> (used in chapters 3,4,5)</w:t>
+      </w:r>
+    </w:p>
+    <w:p>
+      <w:pPr>
+        <w:pStyle w:val="ListParagraph"/>
+        <w:numPr>
+          <w:ilvl w:val="0"/>
+          <w:numId w:val="4"/>
+        </w:numPr>
+      </w:pPr>
+      <w:r>
+        <w:t>A first paragraph mentioning the main steps</w:t>
+      </w:r>
+      <w:r>
+        <w:t xml:space="preserve"> with preliminary explanation:</w:t>
+      </w:r>
+    </w:p>
+    <w:p>
+      <w:pPr>
+        <w:pStyle w:val="ListParagraph"/>
+        <w:numPr>
+          <w:ilvl w:val="1"/>
+          <w:numId w:val="4"/>
+        </w:numPr>
+      </w:pPr>
+      <w:r>
+        <w:t xml:space="preserve">Identifying what gene families to study to answer research question e.g. </w:t>
+      </w:r>
+      <w:r>
+        <w:t xml:space="preserve">from </w:t>
+      </w:r>
+      <w:proofErr w:type="spellStart"/>
+      <w:r>
+        <w:t>kegg</w:t>
+      </w:r>
+      <w:proofErr w:type="spellEnd"/>
+      <w:r>
+        <w:t xml:space="preserve"> pathways etc.</w:t>
+      </w:r>
+    </w:p>
+    <w:p>
+      <w:pPr>
+        <w:pStyle w:val="ListParagraph"/>
+        <w:numPr>
+          <w:ilvl w:val="1"/>
+          <w:numId w:val="4"/>
+        </w:numPr>
+      </w:pPr>
+      <w:r>
+        <w:t>Choice of species to look into</w:t>
+      </w:r>
+    </w:p>
+    <w:p>
+      <w:pPr>
+        <w:pStyle w:val="ListParagraph"/>
+        <w:numPr>
+          <w:ilvl w:val="1"/>
+          <w:numId w:val="4"/>
+        </w:numPr>
+      </w:pPr>
+      <w:r>
+        <w:t>Building phylogenetic trees</w:t>
+      </w:r>
+    </w:p>
+    <w:p>
+      <w:pPr>
+        <w:pStyle w:val="ListParagraph"/>
+        <w:numPr>
+          <w:ilvl w:val="1"/>
+          <w:numId w:val="4"/>
+        </w:numPr>
+      </w:pPr>
+      <w:r>
+        <w:t>Reconciling gene tree to the species tree</w:t>
+      </w:r>
+    </w:p>
+    <w:p>
+      <w:pPr>
+        <w:pStyle w:val="ListParagraph"/>
+        <w:ind w:left="1080"/>
+      </w:pPr>
     </w:p>
     <w:p>
       <w:pPr>
@@ -75,9 +142,55 @@
         </w:numPr>
       </w:pPr>
       <w:r>
-        <w:t>Data mining</w:t>
-      </w:r>
-    </w:p>
+        <w:t>Choice of species to do the search in</w:t>
+      </w:r>
+      <w:r>
+        <w:t>:</w:t>
+      </w:r>
+    </w:p>
+    <w:p>
+      <w:pPr>
+        <w:pStyle w:val="ListParagraph"/>
+        <w:numPr>
+          <w:ilvl w:val="1"/>
+          <w:numId w:val="2"/>
+        </w:numPr>
+      </w:pPr>
+      <w:r>
+        <w:t>Taxonomic distribution</w:t>
+      </w:r>
+    </w:p>
+    <w:p>
+      <w:pPr>
+        <w:pStyle w:val="ListParagraph"/>
+        <w:numPr>
+          <w:ilvl w:val="1"/>
+          <w:numId w:val="2"/>
+        </w:numPr>
+      </w:pPr>
+      <w:r>
+        <w:t xml:space="preserve">BUSCO proteome </w:t>
+      </w:r>
+      <w:r>
+        <w:t>completeness</w:t>
+      </w:r>
+    </w:p>
+    <w:p>
+      <w:pPr>
+        <w:pStyle w:val="ListParagraph"/>
+        <w:numPr>
+          <w:ilvl w:val="1"/>
+          <w:numId w:val="2"/>
+        </w:numPr>
+      </w:pPr>
+      <w:r>
+        <w:t>Differences in different projects</w:t>
+      </w:r>
+      <w:r>
+        <w:t>...</w:t>
+      </w:r>
+    </w:p>
+    <w:p/>
     <w:p>
       <w:pPr>
         <w:pStyle w:val="ListParagraph"/>
@@ -87,7 +200,148 @@
         </w:numPr>
       </w:pPr>
       <w:r>
-        <w:t xml:space="preserve">Gene tree construction </w:t>
+        <w:t>Phylogenetic analyses:</w:t>
+      </w:r>
+    </w:p>
+    <w:p>
+      <w:pPr>
+        <w:pStyle w:val="ListParagraph"/>
+        <w:numPr>
+          <w:ilvl w:val="1"/>
+          <w:numId w:val="2"/>
+        </w:numPr>
+      </w:pPr>
+      <w:r>
+        <w:t>Data mining</w:t>
+      </w:r>
+    </w:p>
+    <w:p>
+      <w:pPr>
+        <w:pStyle w:val="ListParagraph"/>
+        <w:numPr>
+          <w:ilvl w:val="1"/>
+          <w:numId w:val="2"/>
+        </w:numPr>
+      </w:pPr>
+      <w:r>
+        <w:t xml:space="preserve">Aliments and trimming: what are considerations to make. Pros and cons of different </w:t>
+      </w:r>
+      <w:r>
+        <w:t>parameters</w:t>
+      </w:r>
+    </w:p>
+    <w:p>
+      <w:pPr>
+        <w:pStyle w:val="ListParagraph"/>
+        <w:numPr>
+          <w:ilvl w:val="1"/>
+          <w:numId w:val="2"/>
+        </w:numPr>
+      </w:pPr>
+      <w:r>
+        <w:t>Gene tree construction</w:t>
+      </w:r>
+      <w:r>
+        <w:t xml:space="preserve">: model finder, </w:t>
+      </w:r>
+      <w:proofErr w:type="spellStart"/>
+      <w:r>
+        <w:t>iqtree</w:t>
+      </w:r>
+      <w:proofErr w:type="spellEnd"/>
+      <w:r>
+        <w:t>, support values</w:t>
+      </w:r>
+    </w:p>
+    <w:p>
+      <w:pPr>
+        <w:pStyle w:val="ListParagraph"/>
+        <w:numPr>
+          <w:ilvl w:val="1"/>
+          <w:numId w:val="2"/>
+        </w:numPr>
+      </w:pPr>
+      <w:r>
+        <w:t>Gene tree to species tree reconciliation</w:t>
+      </w:r>
+      <w:r>
+        <w:t xml:space="preserve">: </w:t>
+      </w:r>
+    </w:p>
+    <w:p>
+      <w:pPr>
+        <w:pStyle w:val="ListParagraph"/>
+        <w:numPr>
+          <w:ilvl w:val="2"/>
+          <w:numId w:val="2"/>
+        </w:numPr>
+      </w:pPr>
+      <w:r>
+        <w:t xml:space="preserve">Constructing species tree as backbone for gene tree: using </w:t>
+      </w:r>
+      <w:proofErr w:type="spellStart"/>
+      <w:r>
+        <w:t>busco</w:t>
+      </w:r>
+      <w:proofErr w:type="spellEnd"/>
+      <w:r>
+        <w:t xml:space="preserve"> genes for </w:t>
+      </w:r>
+      <w:proofErr w:type="spellStart"/>
+      <w:r>
+        <w:t>supermatrix</w:t>
+      </w:r>
+      <w:proofErr w:type="spellEnd"/>
+      <w:r>
+        <w:t>; checking for known topology etc.</w:t>
+      </w:r>
+    </w:p>
+    <w:p>
+      <w:pPr>
+        <w:pStyle w:val="ListParagraph"/>
+        <w:numPr>
+          <w:ilvl w:val="2"/>
+          <w:numId w:val="2"/>
+        </w:numPr>
+      </w:pPr>
+      <w:r>
+        <w:t>Preparing gene tree: no polytomies</w:t>
+      </w:r>
+    </w:p>
+    <w:p>
+      <w:pPr>
+        <w:pStyle w:val="ListParagraph"/>
+        <w:numPr>
+          <w:ilvl w:val="2"/>
+          <w:numId w:val="2"/>
+        </w:numPr>
+      </w:pPr>
+      <w:proofErr w:type="spellStart"/>
+      <w:r>
+        <w:t>Generax</w:t>
+      </w:r>
+      <w:proofErr w:type="spellEnd"/>
+      <w:r>
+        <w:t>: parameters</w:t>
+      </w:r>
+    </w:p>
+    <w:p>
+      <w:pPr>
+        <w:pStyle w:val="ListParagraph"/>
+        <w:numPr>
+          <w:ilvl w:val="1"/>
+          <w:numId w:val="2"/>
+        </w:numPr>
+      </w:pPr>
+    </w:p>
+    <w:p/>
+    <w:p/>
+    <w:p>
+      <w:r>
+        <w:t>Single-cell analyses</w:t>
+      </w:r>
+      <w:r>
+        <w:t xml:space="preserve"> (used in chapter 3)</w:t>
       </w:r>
     </w:p>
     <w:p>
@@ -95,18 +349,61 @@
         <w:pStyle w:val="ListParagraph"/>
         <w:numPr>
           <w:ilvl w:val="0"/>
-          <w:numId w:val="2"/>
-        </w:numPr>
-      </w:pPr>
-      <w:r>
-        <w:t>Etc</w:t>
-      </w:r>
-    </w:p>
-    <w:p/>
-    <w:p>
-      <w:r>
-        <w:t>Single-cell analyses</w:t>
-      </w:r>
+          <w:numId w:val="3"/>
+        </w:numPr>
+      </w:pPr>
+      <w:r>
+        <w:t>Choice of datasets / considerations... although generic because details should be in the chapter.</w:t>
+      </w:r>
+    </w:p>
+    <w:p>
+      <w:pPr>
+        <w:pStyle w:val="ListParagraph"/>
+        <w:numPr>
+          <w:ilvl w:val="0"/>
+          <w:numId w:val="3"/>
+        </w:numPr>
+      </w:pPr>
+      <w:r>
+        <w:t>Choice of method to cluster cells: metacells because of low coverage...</w:t>
+      </w:r>
+    </w:p>
+    <w:p>
+      <w:pPr>
+        <w:pStyle w:val="ListParagraph"/>
+        <w:numPr>
+          <w:ilvl w:val="0"/>
+          <w:numId w:val="3"/>
+        </w:numPr>
+      </w:pPr>
+      <w:r>
+        <w:lastRenderedPageBreak/>
+        <w:t xml:space="preserve">Issue of having to compare </w:t>
+      </w:r>
+      <w:r>
+        <w:t>distantly related species</w:t>
+      </w:r>
+    </w:p>
+    <w:p>
+      <w:pPr>
+        <w:pStyle w:val="ListParagraph"/>
+        <w:numPr>
+          <w:ilvl w:val="0"/>
+          <w:numId w:val="3"/>
+        </w:numPr>
+      </w:pPr>
+      <w:r>
+        <w:t>Tailored methods / question driven methods</w:t>
+      </w:r>
+    </w:p>
+    <w:p>
+      <w:pPr>
+        <w:pStyle w:val="ListParagraph"/>
+        <w:numPr>
+          <w:ilvl w:val="0"/>
+          <w:numId w:val="3"/>
+        </w:numPr>
+      </w:pPr>
     </w:p>
     <w:p/>
     <w:sectPr>
@@ -124,7 +421,7 @@
   <w:abstractNum w:abstractNumId="0" w15:restartNumberingAfterBreak="0">
     <w:nsid w:val="2F3302EA"/>
     <w:multiLevelType w:val="hybridMultilevel"/>
-    <w:tmpl w:val="D27C7550"/>
+    <w:tmpl w:val="22EE6DC6"/>
     <w:lvl w:ilvl="0" w:tplc="08090001">
       <w:start w:val="1"/>
       <w:numFmt w:val="bullet"/>
@@ -137,7 +434,7 @@
         <w:rFonts w:ascii="Symbol" w:hAnsi="Symbol" w:hint="default"/>
       </w:rPr>
     </w:lvl>
-    <w:lvl w:ilvl="1" w:tplc="08090003" w:tentative="1">
+    <w:lvl w:ilvl="1" w:tplc="08090003">
       <w:start w:val="1"/>
       <w:numFmt w:val="bullet"/>
       <w:lvlText w:val="o"/>
@@ -149,7 +446,7 @@
         <w:rFonts w:ascii="Courier New" w:hAnsi="Courier New" w:cs="Courier New" w:hint="default"/>
       </w:rPr>
     </w:lvl>
-    <w:lvl w:ilvl="2" w:tplc="08090005" w:tentative="1">
+    <w:lvl w:ilvl="2" w:tplc="08090005">
       <w:start w:val="1"/>
       <w:numFmt w:val="bullet"/>
       <w:lvlText w:val=""/>
@@ -235,6 +532,232 @@
     </w:lvl>
   </w:abstractNum>
   <w:abstractNum w:abstractNumId="1" w15:restartNumberingAfterBreak="0">
+    <w:nsid w:val="35EA11E1"/>
+    <w:multiLevelType w:val="hybridMultilevel"/>
+    <w:tmpl w:val="0276A092"/>
+    <w:lvl w:ilvl="0" w:tplc="08090001">
+      <w:start w:val="1"/>
+      <w:numFmt w:val="bullet"/>
+      <w:lvlText w:val=""/>
+      <w:lvlJc w:val="left"/>
+      <w:pPr>
+        <w:ind w:left="360" w:hanging="360"/>
+      </w:pPr>
+      <w:rPr>
+        <w:rFonts w:ascii="Symbol" w:hAnsi="Symbol" w:hint="default"/>
+      </w:rPr>
+    </w:lvl>
+    <w:lvl w:ilvl="1" w:tplc="08090003">
+      <w:start w:val="1"/>
+      <w:numFmt w:val="bullet"/>
+      <w:lvlText w:val="o"/>
+      <w:lvlJc w:val="left"/>
+      <w:pPr>
+        <w:ind w:left="1080" w:hanging="360"/>
+      </w:pPr>
+      <w:rPr>
+        <w:rFonts w:ascii="Courier New" w:hAnsi="Courier New" w:cs="Courier New" w:hint="default"/>
+      </w:rPr>
+    </w:lvl>
+    <w:lvl w:ilvl="2" w:tplc="08090005" w:tentative="1">
+      <w:start w:val="1"/>
+      <w:numFmt w:val="bullet"/>
+      <w:lvlText w:val=""/>
+      <w:lvlJc w:val="left"/>
+      <w:pPr>
+        <w:ind w:left="1800" w:hanging="360"/>
+      </w:pPr>
+      <w:rPr>
+        <w:rFonts w:ascii="Wingdings" w:hAnsi="Wingdings" w:hint="default"/>
+      </w:rPr>
+    </w:lvl>
+    <w:lvl w:ilvl="3" w:tplc="08090001" w:tentative="1">
+      <w:start w:val="1"/>
+      <w:numFmt w:val="bullet"/>
+      <w:lvlText w:val=""/>
+      <w:lvlJc w:val="left"/>
+      <w:pPr>
+        <w:ind w:left="2520" w:hanging="360"/>
+      </w:pPr>
+      <w:rPr>
+        <w:rFonts w:ascii="Symbol" w:hAnsi="Symbol" w:hint="default"/>
+      </w:rPr>
+    </w:lvl>
+    <w:lvl w:ilvl="4" w:tplc="08090003" w:tentative="1">
+      <w:start w:val="1"/>
+      <w:numFmt w:val="bullet"/>
+      <w:lvlText w:val="o"/>
+      <w:lvlJc w:val="left"/>
+      <w:pPr>
+        <w:ind w:left="3240" w:hanging="360"/>
+      </w:pPr>
+      <w:rPr>
+        <w:rFonts w:ascii="Courier New" w:hAnsi="Courier New" w:cs="Courier New" w:hint="default"/>
+      </w:rPr>
+    </w:lvl>
+    <w:lvl w:ilvl="5" w:tplc="08090005" w:tentative="1">
+      <w:start w:val="1"/>
+      <w:numFmt w:val="bullet"/>
+      <w:lvlText w:val=""/>
+      <w:lvlJc w:val="left"/>
+      <w:pPr>
+        <w:ind w:left="3960" w:hanging="360"/>
+      </w:pPr>
+      <w:rPr>
+        <w:rFonts w:ascii="Wingdings" w:hAnsi="Wingdings" w:hint="default"/>
+      </w:rPr>
+    </w:lvl>
+    <w:lvl w:ilvl="6" w:tplc="08090001" w:tentative="1">
+      <w:start w:val="1"/>
+      <w:numFmt w:val="bullet"/>
+      <w:lvlText w:val=""/>
+      <w:lvlJc w:val="left"/>
+      <w:pPr>
+        <w:ind w:left="4680" w:hanging="360"/>
+      </w:pPr>
+      <w:rPr>
+        <w:rFonts w:ascii="Symbol" w:hAnsi="Symbol" w:hint="default"/>
+      </w:rPr>
+    </w:lvl>
+    <w:lvl w:ilvl="7" w:tplc="08090003" w:tentative="1">
+      <w:start w:val="1"/>
+      <w:numFmt w:val="bullet"/>
+      <w:lvlText w:val="o"/>
+      <w:lvlJc w:val="left"/>
+      <w:pPr>
+        <w:ind w:left="5400" w:hanging="360"/>
+      </w:pPr>
+      <w:rPr>
+        <w:rFonts w:ascii="Courier New" w:hAnsi="Courier New" w:cs="Courier New" w:hint="default"/>
+      </w:rPr>
+    </w:lvl>
+    <w:lvl w:ilvl="8" w:tplc="08090005" w:tentative="1">
+      <w:start w:val="1"/>
+      <w:numFmt w:val="bullet"/>
+      <w:lvlText w:val=""/>
+      <w:lvlJc w:val="left"/>
+      <w:pPr>
+        <w:ind w:left="6120" w:hanging="360"/>
+      </w:pPr>
+      <w:rPr>
+        <w:rFonts w:ascii="Wingdings" w:hAnsi="Wingdings" w:hint="default"/>
+      </w:rPr>
+    </w:lvl>
+  </w:abstractNum>
+  <w:abstractNum w:abstractNumId="2" w15:restartNumberingAfterBreak="0">
+    <w:nsid w:val="41BA4C2C"/>
+    <w:multiLevelType w:val="hybridMultilevel"/>
+    <w:tmpl w:val="11C40AD2"/>
+    <w:lvl w:ilvl="0" w:tplc="08090001">
+      <w:start w:val="1"/>
+      <w:numFmt w:val="bullet"/>
+      <w:lvlText w:val=""/>
+      <w:lvlJc w:val="left"/>
+      <w:pPr>
+        <w:ind w:left="360" w:hanging="360"/>
+      </w:pPr>
+      <w:rPr>
+        <w:rFonts w:ascii="Symbol" w:hAnsi="Symbol" w:hint="default"/>
+      </w:rPr>
+    </w:lvl>
+    <w:lvl w:ilvl="1" w:tplc="08090003" w:tentative="1">
+      <w:start w:val="1"/>
+      <w:numFmt w:val="bullet"/>
+      <w:lvlText w:val="o"/>
+      <w:lvlJc w:val="left"/>
+      <w:pPr>
+        <w:ind w:left="1080" w:hanging="360"/>
+      </w:pPr>
+      <w:rPr>
+        <w:rFonts w:ascii="Courier New" w:hAnsi="Courier New" w:cs="Courier New" w:hint="default"/>
+      </w:rPr>
+    </w:lvl>
+    <w:lvl w:ilvl="2" w:tplc="08090005" w:tentative="1">
+      <w:start w:val="1"/>
+      <w:numFmt w:val="bullet"/>
+      <w:lvlText w:val=""/>
+      <w:lvlJc w:val="left"/>
+      <w:pPr>
+        <w:ind w:left="1800" w:hanging="360"/>
+      </w:pPr>
+      <w:rPr>
+        <w:rFonts w:ascii="Wingdings" w:hAnsi="Wingdings" w:hint="default"/>
+      </w:rPr>
+    </w:lvl>
+    <w:lvl w:ilvl="3" w:tplc="08090001" w:tentative="1">
+      <w:start w:val="1"/>
+      <w:numFmt w:val="bullet"/>
+      <w:lvlText w:val=""/>
+      <w:lvlJc w:val="left"/>
+      <w:pPr>
+        <w:ind w:left="2520" w:hanging="360"/>
+      </w:pPr>
+      <w:rPr>
+        <w:rFonts w:ascii="Symbol" w:hAnsi="Symbol" w:hint="default"/>
+      </w:rPr>
+    </w:lvl>
+    <w:lvl w:ilvl="4" w:tplc="08090003" w:tentative="1">
+      <w:start w:val="1"/>
+      <w:numFmt w:val="bullet"/>
+      <w:lvlText w:val="o"/>
+      <w:lvlJc w:val="left"/>
+      <w:pPr>
+        <w:ind w:left="3240" w:hanging="360"/>
+      </w:pPr>
+      <w:rPr>
+        <w:rFonts w:ascii="Courier New" w:hAnsi="Courier New" w:cs="Courier New" w:hint="default"/>
+      </w:rPr>
+    </w:lvl>
+    <w:lvl w:ilvl="5" w:tplc="08090005" w:tentative="1">
+      <w:start w:val="1"/>
+      <w:numFmt w:val="bullet"/>
+      <w:lvlText w:val=""/>
+      <w:lvlJc w:val="left"/>
+      <w:pPr>
+        <w:ind w:left="3960" w:hanging="360"/>
+      </w:pPr>
+      <w:rPr>
+        <w:rFonts w:ascii="Wingdings" w:hAnsi="Wingdings" w:hint="default"/>
+      </w:rPr>
+    </w:lvl>
+    <w:lvl w:ilvl="6" w:tplc="08090001" w:tentative="1">
+      <w:start w:val="1"/>
+      <w:numFmt w:val="bullet"/>
+      <w:lvlText w:val=""/>
+      <w:lvlJc w:val="left"/>
+      <w:pPr>
+        <w:ind w:left="4680" w:hanging="360"/>
+      </w:pPr>
+      <w:rPr>
+        <w:rFonts w:ascii="Symbol" w:hAnsi="Symbol" w:hint="default"/>
+      </w:rPr>
+    </w:lvl>
+    <w:lvl w:ilvl="7" w:tplc="08090003" w:tentative="1">
+      <w:start w:val="1"/>
+      <w:numFmt w:val="bullet"/>
+      <w:lvlText w:val="o"/>
+      <w:lvlJc w:val="left"/>
+      <w:pPr>
+        <w:ind w:left="5400" w:hanging="360"/>
+      </w:pPr>
+      <w:rPr>
+        <w:rFonts w:ascii="Courier New" w:hAnsi="Courier New" w:cs="Courier New" w:hint="default"/>
+      </w:rPr>
+    </w:lvl>
+    <w:lvl w:ilvl="8" w:tplc="08090005" w:tentative="1">
+      <w:start w:val="1"/>
+      <w:numFmt w:val="bullet"/>
+      <w:lvlText w:val=""/>
+      <w:lvlJc w:val="left"/>
+      <w:pPr>
+        <w:ind w:left="6120" w:hanging="360"/>
+      </w:pPr>
+      <w:rPr>
+        <w:rFonts w:ascii="Wingdings" w:hAnsi="Wingdings" w:hint="default"/>
+      </w:rPr>
+    </w:lvl>
+  </w:abstractNum>
+  <w:abstractNum w:abstractNumId="3" w15:restartNumberingAfterBreak="0">
     <w:nsid w:val="51516221"/>
     <w:multiLevelType w:val="hybridMultilevel"/>
     <w:tmpl w:val="CF904456"/>
@@ -348,10 +871,16 @@
     </w:lvl>
   </w:abstractNum>
   <w:num w:numId="1" w16cid:durableId="804738268">
-    <w:abstractNumId w:val="1"/>
+    <w:abstractNumId w:val="3"/>
   </w:num>
   <w:num w:numId="2" w16cid:durableId="600334943">
     <w:abstractNumId w:val="0"/>
+  </w:num>
+  <w:num w:numId="3" w16cid:durableId="527328504">
+    <w:abstractNumId w:val="2"/>
+  </w:num>
+  <w:num w:numId="4" w16cid:durableId="1129476524">
+    <w:abstractNumId w:val="1"/>
   </w:num>
 </w:numbering>
 </file>

</xml_diff>

<commit_message>
Updates Methods outline and Notes to the figs/tables list
</commit_message>
<xml_diff>
--- a/2_Methods/Outline_methods.docx
+++ b/2_Methods/Outline_methods.docx
@@ -329,6 +329,29 @@
       <w:pPr>
         <w:pStyle w:val="ListParagraph"/>
         <w:numPr>
+          <w:ilvl w:val="2"/>
+          <w:numId w:val="2"/>
+        </w:numPr>
+      </w:pPr>
+      <w:r>
+        <w:t xml:space="preserve">Ezio comment: </w:t>
+      </w:r>
+      <w:r>
+        <w:t xml:space="preserve">still not clear how reconciliation works.. in the thesis can be explained in the methods chapter.. in the paper does it need additional </w:t>
+      </w:r>
+      <w:proofErr w:type="spellStart"/>
+      <w:r>
+        <w:t>explanantion</w:t>
+      </w:r>
+      <w:proofErr w:type="spellEnd"/>
+      <w:r>
+        <w:t>?</w:t>
+      </w:r>
+    </w:p>
+    <w:p>
+      <w:pPr>
+        <w:pStyle w:val="ListParagraph"/>
+        <w:numPr>
           <w:ilvl w:val="1"/>
           <w:numId w:val="2"/>
         </w:numPr>
@@ -353,6 +376,7 @@
         </w:numPr>
       </w:pPr>
       <w:r>
+        <w:lastRenderedPageBreak/>
         <w:t>Choice of datasets / considerations... although generic because details should be in the chapter.</w:t>
       </w:r>
     </w:p>
@@ -377,7 +401,6 @@
         </w:numPr>
       </w:pPr>
       <w:r>
-        <w:lastRenderedPageBreak/>
         <w:t xml:space="preserve">Issue of having to compare </w:t>
       </w:r>
       <w:r>

</xml_diff>